<commit_message>
Added comments to all of my code
</commit_message>
<xml_diff>
--- a/CT6049 Report.docx
+++ b/CT6049 Report.docx
@@ -17,23 +17,7 @@
           <w:sz w:val="36"/>
           <w:szCs w:val="36"/>
         </w:rPr>
-        <w:t>CT60</w:t>
-      </w:r>
-      <w:r>
-        <w:rPr>
-          <w:rFonts w:ascii="Times New Roman" w:hAnsi="Times New Roman" w:cs="Times New Roman"/>
-          <w:sz w:val="36"/>
-          <w:szCs w:val="36"/>
-        </w:rPr>
-        <w:t>49</w:t>
-      </w:r>
-      <w:r>
-        <w:rPr>
-          <w:rFonts w:ascii="Times New Roman" w:hAnsi="Times New Roman" w:cs="Times New Roman"/>
-          <w:sz w:val="36"/>
-          <w:szCs w:val="36"/>
-        </w:rPr>
-        <w:t xml:space="preserve"> </w:t>
+        <w:t xml:space="preserve">CT6049 </w:t>
       </w:r>
       <w:r>
         <w:rPr>
@@ -274,18 +258,8 @@
           <w:sz w:val="28"/>
           <w:szCs w:val="28"/>
         </w:rPr>
-        <w:t xml:space="preserve"> </w:t>
-      </w:r>
-      <w:proofErr w:type="spellStart"/>
-      <w:r>
-        <w:rPr>
-          <w:rFonts w:ascii="Times New Roman" w:hAnsi="Times New Roman" w:cs="Times New Roman"/>
-          <w:sz w:val="28"/>
-          <w:szCs w:val="28"/>
-        </w:rPr>
-        <w:t>XX</w:t>
-      </w:r>
-      <w:proofErr w:type="spellEnd"/>
+        <w:t xml:space="preserve"> XX</w:t>
+      </w:r>
     </w:p>
     <w:p>
       <w:pPr>
@@ -458,7 +432,7 @@
           <w:r>
             <w:fldChar w:fldCharType="separate"/>
           </w:r>
-          <w:hyperlink w:anchor="_Toc150166650" w:history="1">
+          <w:hyperlink w:anchor="_Toc153192412" w:history="1">
             <w:r>
               <w:rPr>
                 <w:rStyle w:val="Hyperlink"/>
@@ -488,7 +462,7 @@
                 <w:noProof/>
                 <w:webHidden/>
               </w:rPr>
-              <w:instrText xml:space="preserve"> PAGEREF _Toc150166650 \h </w:instrText>
+              <w:instrText xml:space="preserve"> PAGEREF _Toc153192412 \h </w:instrText>
             </w:r>
             <w:r>
               <w:rPr>
@@ -533,7 +507,7 @@
               <w14:ligatures w14:val="standardContextual"/>
             </w:rPr>
           </w:pPr>
-          <w:hyperlink w:anchor="_Toc150166651" w:history="1">
+          <w:hyperlink w:anchor="_Toc153192413" w:history="1">
             <w:r>
               <w:rPr>
                 <w:rStyle w:val="Hyperlink"/>
@@ -563,7 +537,7 @@
                 <w:noProof/>
                 <w:webHidden/>
               </w:rPr>
-              <w:instrText xml:space="preserve"> PAGEREF _Toc150166651 \h </w:instrText>
+              <w:instrText xml:space="preserve"> PAGEREF _Toc153192413 \h </w:instrText>
             </w:r>
             <w:r>
               <w:rPr>
@@ -608,7 +582,7 @@
               <w14:ligatures w14:val="standardContextual"/>
             </w:rPr>
           </w:pPr>
-          <w:hyperlink w:anchor="_Toc150166652" w:history="1">
+          <w:hyperlink w:anchor="_Toc153192414" w:history="1">
             <w:r>
               <w:rPr>
                 <w:rStyle w:val="Hyperlink"/>
@@ -617,7 +591,7 @@
                 <w:bCs/>
                 <w:noProof/>
               </w:rPr>
-              <w:t>3. MongoDB Implementation</w:t>
+              <w:t>3. 3-Tier Architecture</w:t>
             </w:r>
             <w:r>
               <w:rPr>
@@ -638,7 +612,7 @@
                 <w:noProof/>
                 <w:webHidden/>
               </w:rPr>
-              <w:instrText xml:space="preserve"> PAGEREF _Toc150166652 \h </w:instrText>
+              <w:instrText xml:space="preserve"> PAGEREF _Toc153192414 \h </w:instrText>
             </w:r>
             <w:r>
               <w:rPr>
@@ -659,6 +633,156 @@
                 <w:webHidden/>
               </w:rPr>
               <w:t>2</w:t>
+            </w:r>
+            <w:r>
+              <w:rPr>
+                <w:noProof/>
+                <w:webHidden/>
+              </w:rPr>
+              <w:fldChar w:fldCharType="end"/>
+            </w:r>
+          </w:hyperlink>
+        </w:p>
+        <w:p>
+          <w:pPr>
+            <w:pStyle w:val="TOC2"/>
+            <w:tabs>
+              <w:tab w:val="right" w:leader="dot" w:pos="9016"/>
+            </w:tabs>
+            <w:rPr>
+              <w:rFonts w:eastAsiaTheme="minorEastAsia"/>
+              <w:noProof/>
+              <w:kern w:val="2"/>
+              <w:lang w:eastAsia="en-GB"/>
+              <w14:ligatures w14:val="standardContextual"/>
+            </w:rPr>
+          </w:pPr>
+          <w:hyperlink w:anchor="_Toc153192415" w:history="1">
+            <w:r>
+              <w:rPr>
+                <w:rStyle w:val="Hyperlink"/>
+                <w:rFonts w:ascii="Times New Roman" w:hAnsi="Times New Roman" w:cs="Times New Roman"/>
+                <w:b/>
+                <w:bCs/>
+                <w:noProof/>
+              </w:rPr>
+              <w:t>Oracle</w:t>
+            </w:r>
+            <w:r>
+              <w:rPr>
+                <w:noProof/>
+                <w:webHidden/>
+              </w:rPr>
+              <w:tab/>
+            </w:r>
+            <w:r>
+              <w:rPr>
+                <w:noProof/>
+                <w:webHidden/>
+              </w:rPr>
+              <w:fldChar w:fldCharType="begin"/>
+            </w:r>
+            <w:r>
+              <w:rPr>
+                <w:noProof/>
+                <w:webHidden/>
+              </w:rPr>
+              <w:instrText xml:space="preserve"> PAGEREF _Toc153192415 \h </w:instrText>
+            </w:r>
+            <w:r>
+              <w:rPr>
+                <w:noProof/>
+                <w:webHidden/>
+              </w:rPr>
+            </w:r>
+            <w:r>
+              <w:rPr>
+                <w:noProof/>
+                <w:webHidden/>
+              </w:rPr>
+              <w:fldChar w:fldCharType="separate"/>
+            </w:r>
+            <w:r>
+              <w:rPr>
+                <w:noProof/>
+                <w:webHidden/>
+              </w:rPr>
+              <w:t>2</w:t>
+            </w:r>
+            <w:r>
+              <w:rPr>
+                <w:noProof/>
+                <w:webHidden/>
+              </w:rPr>
+              <w:fldChar w:fldCharType="end"/>
+            </w:r>
+          </w:hyperlink>
+        </w:p>
+        <w:p>
+          <w:pPr>
+            <w:pStyle w:val="TOC2"/>
+            <w:tabs>
+              <w:tab w:val="right" w:leader="dot" w:pos="9016"/>
+            </w:tabs>
+            <w:rPr>
+              <w:rFonts w:eastAsiaTheme="minorEastAsia"/>
+              <w:noProof/>
+              <w:kern w:val="2"/>
+              <w:lang w:eastAsia="en-GB"/>
+              <w14:ligatures w14:val="standardContextual"/>
+            </w:rPr>
+          </w:pPr>
+          <w:hyperlink w:anchor="_Toc153192416" w:history="1">
+            <w:r>
+              <w:rPr>
+                <w:rStyle w:val="Hyperlink"/>
+                <w:rFonts w:ascii="Times New Roman" w:hAnsi="Times New Roman" w:cs="Times New Roman"/>
+                <w:b/>
+                <w:bCs/>
+                <w:noProof/>
+              </w:rPr>
+              <w:t>MongDB</w:t>
+            </w:r>
+            <w:r>
+              <w:rPr>
+                <w:noProof/>
+                <w:webHidden/>
+              </w:rPr>
+              <w:tab/>
+            </w:r>
+            <w:r>
+              <w:rPr>
+                <w:noProof/>
+                <w:webHidden/>
+              </w:rPr>
+              <w:fldChar w:fldCharType="begin"/>
+            </w:r>
+            <w:r>
+              <w:rPr>
+                <w:noProof/>
+                <w:webHidden/>
+              </w:rPr>
+              <w:instrText xml:space="preserve"> PAGEREF _Toc153192416 \h </w:instrText>
+            </w:r>
+            <w:r>
+              <w:rPr>
+                <w:noProof/>
+                <w:webHidden/>
+              </w:rPr>
+            </w:r>
+            <w:r>
+              <w:rPr>
+                <w:noProof/>
+                <w:webHidden/>
+              </w:rPr>
+              <w:fldChar w:fldCharType="separate"/>
+            </w:r>
+            <w:r>
+              <w:rPr>
+                <w:noProof/>
+                <w:webHidden/>
+              </w:rPr>
+              <w:t>3</w:t>
             </w:r>
             <w:r>
               <w:rPr>
@@ -683,7 +807,7 @@
               <w14:ligatures w14:val="standardContextual"/>
             </w:rPr>
           </w:pPr>
-          <w:hyperlink w:anchor="_Toc150166653" w:history="1">
+          <w:hyperlink w:anchor="_Toc153192417" w:history="1">
             <w:r>
               <w:rPr>
                 <w:rStyle w:val="Hyperlink"/>
@@ -692,7 +816,7 @@
                 <w:bCs/>
                 <w:noProof/>
               </w:rPr>
-              <w:t>4. Oracle Implementation</w:t>
+              <w:t>4. Borrow Books</w:t>
             </w:r>
             <w:r>
               <w:rPr>
@@ -713,7 +837,7 @@
                 <w:noProof/>
                 <w:webHidden/>
               </w:rPr>
-              <w:instrText xml:space="preserve"> PAGEREF _Toc150166653 \h </w:instrText>
+              <w:instrText xml:space="preserve"> PAGEREF _Toc153192417 \h </w:instrText>
             </w:r>
             <w:r>
               <w:rPr>
@@ -733,7 +857,157 @@
                 <w:noProof/>
                 <w:webHidden/>
               </w:rPr>
-              <w:t>2</w:t>
+              <w:t>3</w:t>
+            </w:r>
+            <w:r>
+              <w:rPr>
+                <w:noProof/>
+                <w:webHidden/>
+              </w:rPr>
+              <w:fldChar w:fldCharType="end"/>
+            </w:r>
+          </w:hyperlink>
+        </w:p>
+        <w:p>
+          <w:pPr>
+            <w:pStyle w:val="TOC2"/>
+            <w:tabs>
+              <w:tab w:val="right" w:leader="dot" w:pos="9016"/>
+            </w:tabs>
+            <w:rPr>
+              <w:rFonts w:eastAsiaTheme="minorEastAsia"/>
+              <w:noProof/>
+              <w:kern w:val="2"/>
+              <w:lang w:eastAsia="en-GB"/>
+              <w14:ligatures w14:val="standardContextual"/>
+            </w:rPr>
+          </w:pPr>
+          <w:hyperlink w:anchor="_Toc153192418" w:history="1">
+            <w:r>
+              <w:rPr>
+                <w:rStyle w:val="Hyperlink"/>
+                <w:rFonts w:ascii="Times New Roman" w:hAnsi="Times New Roman" w:cs="Times New Roman"/>
+                <w:b/>
+                <w:bCs/>
+                <w:noProof/>
+              </w:rPr>
+              <w:t>Oracle</w:t>
+            </w:r>
+            <w:r>
+              <w:rPr>
+                <w:noProof/>
+                <w:webHidden/>
+              </w:rPr>
+              <w:tab/>
+            </w:r>
+            <w:r>
+              <w:rPr>
+                <w:noProof/>
+                <w:webHidden/>
+              </w:rPr>
+              <w:fldChar w:fldCharType="begin"/>
+            </w:r>
+            <w:r>
+              <w:rPr>
+                <w:noProof/>
+                <w:webHidden/>
+              </w:rPr>
+              <w:instrText xml:space="preserve"> PAGEREF _Toc153192418 \h </w:instrText>
+            </w:r>
+            <w:r>
+              <w:rPr>
+                <w:noProof/>
+                <w:webHidden/>
+              </w:rPr>
+            </w:r>
+            <w:r>
+              <w:rPr>
+                <w:noProof/>
+                <w:webHidden/>
+              </w:rPr>
+              <w:fldChar w:fldCharType="separate"/>
+            </w:r>
+            <w:r>
+              <w:rPr>
+                <w:noProof/>
+                <w:webHidden/>
+              </w:rPr>
+              <w:t>3</w:t>
+            </w:r>
+            <w:r>
+              <w:rPr>
+                <w:noProof/>
+                <w:webHidden/>
+              </w:rPr>
+              <w:fldChar w:fldCharType="end"/>
+            </w:r>
+          </w:hyperlink>
+        </w:p>
+        <w:p>
+          <w:pPr>
+            <w:pStyle w:val="TOC2"/>
+            <w:tabs>
+              <w:tab w:val="right" w:leader="dot" w:pos="9016"/>
+            </w:tabs>
+            <w:rPr>
+              <w:rFonts w:eastAsiaTheme="minorEastAsia"/>
+              <w:noProof/>
+              <w:kern w:val="2"/>
+              <w:lang w:eastAsia="en-GB"/>
+              <w14:ligatures w14:val="standardContextual"/>
+            </w:rPr>
+          </w:pPr>
+          <w:hyperlink w:anchor="_Toc153192419" w:history="1">
+            <w:r>
+              <w:rPr>
+                <w:rStyle w:val="Hyperlink"/>
+                <w:rFonts w:ascii="Times New Roman" w:hAnsi="Times New Roman" w:cs="Times New Roman"/>
+                <w:b/>
+                <w:bCs/>
+                <w:noProof/>
+              </w:rPr>
+              <w:t>MongDB</w:t>
+            </w:r>
+            <w:r>
+              <w:rPr>
+                <w:noProof/>
+                <w:webHidden/>
+              </w:rPr>
+              <w:tab/>
+            </w:r>
+            <w:r>
+              <w:rPr>
+                <w:noProof/>
+                <w:webHidden/>
+              </w:rPr>
+              <w:fldChar w:fldCharType="begin"/>
+            </w:r>
+            <w:r>
+              <w:rPr>
+                <w:noProof/>
+                <w:webHidden/>
+              </w:rPr>
+              <w:instrText xml:space="preserve"> PAGEREF _Toc153192419 \h </w:instrText>
+            </w:r>
+            <w:r>
+              <w:rPr>
+                <w:noProof/>
+                <w:webHidden/>
+              </w:rPr>
+            </w:r>
+            <w:r>
+              <w:rPr>
+                <w:noProof/>
+                <w:webHidden/>
+              </w:rPr>
+              <w:fldChar w:fldCharType="separate"/>
+            </w:r>
+            <w:r>
+              <w:rPr>
+                <w:noProof/>
+                <w:webHidden/>
+              </w:rPr>
+              <w:t>3</w:t>
             </w:r>
             <w:r>
               <w:rPr>
@@ -758,7 +1032,7 @@
               <w14:ligatures w14:val="standardContextual"/>
             </w:rPr>
           </w:pPr>
-          <w:hyperlink w:anchor="_Toc150166654" w:history="1">
+          <w:hyperlink w:anchor="_Toc153192420" w:history="1">
             <w:r>
               <w:rPr>
                 <w:rStyle w:val="Hyperlink"/>
@@ -767,7 +1041,7 @@
                 <w:bCs/>
                 <w:noProof/>
               </w:rPr>
-              <w:t>5. Evaluation</w:t>
+              <w:t>5. Return Books</w:t>
             </w:r>
             <w:r>
               <w:rPr>
@@ -788,7 +1062,7 @@
                 <w:noProof/>
                 <w:webHidden/>
               </w:rPr>
-              <w:instrText xml:space="preserve"> PAGEREF _Toc150166654 \h </w:instrText>
+              <w:instrText xml:space="preserve"> PAGEREF _Toc153192420 \h </w:instrText>
             </w:r>
             <w:r>
               <w:rPr>
@@ -808,7 +1082,157 @@
                 <w:noProof/>
                 <w:webHidden/>
               </w:rPr>
-              <w:t>2</w:t>
+              <w:t>3</w:t>
+            </w:r>
+            <w:r>
+              <w:rPr>
+                <w:noProof/>
+                <w:webHidden/>
+              </w:rPr>
+              <w:fldChar w:fldCharType="end"/>
+            </w:r>
+          </w:hyperlink>
+        </w:p>
+        <w:p>
+          <w:pPr>
+            <w:pStyle w:val="TOC2"/>
+            <w:tabs>
+              <w:tab w:val="right" w:leader="dot" w:pos="9016"/>
+            </w:tabs>
+            <w:rPr>
+              <w:rFonts w:eastAsiaTheme="minorEastAsia"/>
+              <w:noProof/>
+              <w:kern w:val="2"/>
+              <w:lang w:eastAsia="en-GB"/>
+              <w14:ligatures w14:val="standardContextual"/>
+            </w:rPr>
+          </w:pPr>
+          <w:hyperlink w:anchor="_Toc153192421" w:history="1">
+            <w:r>
+              <w:rPr>
+                <w:rStyle w:val="Hyperlink"/>
+                <w:rFonts w:ascii="Times New Roman" w:hAnsi="Times New Roman" w:cs="Times New Roman"/>
+                <w:b/>
+                <w:bCs/>
+                <w:noProof/>
+              </w:rPr>
+              <w:t>Oracle</w:t>
+            </w:r>
+            <w:r>
+              <w:rPr>
+                <w:noProof/>
+                <w:webHidden/>
+              </w:rPr>
+              <w:tab/>
+            </w:r>
+            <w:r>
+              <w:rPr>
+                <w:noProof/>
+                <w:webHidden/>
+              </w:rPr>
+              <w:fldChar w:fldCharType="begin"/>
+            </w:r>
+            <w:r>
+              <w:rPr>
+                <w:noProof/>
+                <w:webHidden/>
+              </w:rPr>
+              <w:instrText xml:space="preserve"> PAGEREF _Toc153192421 \h </w:instrText>
+            </w:r>
+            <w:r>
+              <w:rPr>
+                <w:noProof/>
+                <w:webHidden/>
+              </w:rPr>
+            </w:r>
+            <w:r>
+              <w:rPr>
+                <w:noProof/>
+                <w:webHidden/>
+              </w:rPr>
+              <w:fldChar w:fldCharType="separate"/>
+            </w:r>
+            <w:r>
+              <w:rPr>
+                <w:noProof/>
+                <w:webHidden/>
+              </w:rPr>
+              <w:t>3</w:t>
+            </w:r>
+            <w:r>
+              <w:rPr>
+                <w:noProof/>
+                <w:webHidden/>
+              </w:rPr>
+              <w:fldChar w:fldCharType="end"/>
+            </w:r>
+          </w:hyperlink>
+        </w:p>
+        <w:p>
+          <w:pPr>
+            <w:pStyle w:val="TOC2"/>
+            <w:tabs>
+              <w:tab w:val="right" w:leader="dot" w:pos="9016"/>
+            </w:tabs>
+            <w:rPr>
+              <w:rFonts w:eastAsiaTheme="minorEastAsia"/>
+              <w:noProof/>
+              <w:kern w:val="2"/>
+              <w:lang w:eastAsia="en-GB"/>
+              <w14:ligatures w14:val="standardContextual"/>
+            </w:rPr>
+          </w:pPr>
+          <w:hyperlink w:anchor="_Toc153192422" w:history="1">
+            <w:r>
+              <w:rPr>
+                <w:rStyle w:val="Hyperlink"/>
+                <w:rFonts w:ascii="Times New Roman" w:hAnsi="Times New Roman" w:cs="Times New Roman"/>
+                <w:b/>
+                <w:bCs/>
+                <w:noProof/>
+              </w:rPr>
+              <w:t>MongDB</w:t>
+            </w:r>
+            <w:r>
+              <w:rPr>
+                <w:noProof/>
+                <w:webHidden/>
+              </w:rPr>
+              <w:tab/>
+            </w:r>
+            <w:r>
+              <w:rPr>
+                <w:noProof/>
+                <w:webHidden/>
+              </w:rPr>
+              <w:fldChar w:fldCharType="begin"/>
+            </w:r>
+            <w:r>
+              <w:rPr>
+                <w:noProof/>
+                <w:webHidden/>
+              </w:rPr>
+              <w:instrText xml:space="preserve"> PAGEREF _Toc153192422 \h </w:instrText>
+            </w:r>
+            <w:r>
+              <w:rPr>
+                <w:noProof/>
+                <w:webHidden/>
+              </w:rPr>
+            </w:r>
+            <w:r>
+              <w:rPr>
+                <w:noProof/>
+                <w:webHidden/>
+              </w:rPr>
+              <w:fldChar w:fldCharType="separate"/>
+            </w:r>
+            <w:r>
+              <w:rPr>
+                <w:noProof/>
+                <w:webHidden/>
+              </w:rPr>
+              <w:t>3</w:t>
             </w:r>
             <w:r>
               <w:rPr>
@@ -833,7 +1257,7 @@
               <w14:ligatures w14:val="standardContextual"/>
             </w:rPr>
           </w:pPr>
-          <w:hyperlink w:anchor="_Toc150166655" w:history="1">
+          <w:hyperlink w:anchor="_Toc153192423" w:history="1">
             <w:r>
               <w:rPr>
                 <w:rStyle w:val="Hyperlink"/>
@@ -842,7 +1266,7 @@
                 <w:bCs/>
                 <w:noProof/>
               </w:rPr>
-              <w:t>6. Conclusion</w:t>
+              <w:t>6. Pay Fine</w:t>
             </w:r>
             <w:r>
               <w:rPr>
@@ -863,7 +1287,7 @@
                 <w:noProof/>
                 <w:webHidden/>
               </w:rPr>
-              <w:instrText xml:space="preserve"> PAGEREF _Toc150166655 \h </w:instrText>
+              <w:instrText xml:space="preserve"> PAGEREF _Toc153192423 \h </w:instrText>
             </w:r>
             <w:r>
               <w:rPr>
@@ -883,7 +1307,157 @@
                 <w:noProof/>
                 <w:webHidden/>
               </w:rPr>
-              <w:t>2</w:t>
+              <w:t>3</w:t>
+            </w:r>
+            <w:r>
+              <w:rPr>
+                <w:noProof/>
+                <w:webHidden/>
+              </w:rPr>
+              <w:fldChar w:fldCharType="end"/>
+            </w:r>
+          </w:hyperlink>
+        </w:p>
+        <w:p>
+          <w:pPr>
+            <w:pStyle w:val="TOC2"/>
+            <w:tabs>
+              <w:tab w:val="right" w:leader="dot" w:pos="9016"/>
+            </w:tabs>
+            <w:rPr>
+              <w:rFonts w:eastAsiaTheme="minorEastAsia"/>
+              <w:noProof/>
+              <w:kern w:val="2"/>
+              <w:lang w:eastAsia="en-GB"/>
+              <w14:ligatures w14:val="standardContextual"/>
+            </w:rPr>
+          </w:pPr>
+          <w:hyperlink w:anchor="_Toc153192424" w:history="1">
+            <w:r>
+              <w:rPr>
+                <w:rStyle w:val="Hyperlink"/>
+                <w:rFonts w:ascii="Times New Roman" w:hAnsi="Times New Roman" w:cs="Times New Roman"/>
+                <w:b/>
+                <w:bCs/>
+                <w:noProof/>
+              </w:rPr>
+              <w:t>Oracle</w:t>
+            </w:r>
+            <w:r>
+              <w:rPr>
+                <w:noProof/>
+                <w:webHidden/>
+              </w:rPr>
+              <w:tab/>
+            </w:r>
+            <w:r>
+              <w:rPr>
+                <w:noProof/>
+                <w:webHidden/>
+              </w:rPr>
+              <w:fldChar w:fldCharType="begin"/>
+            </w:r>
+            <w:r>
+              <w:rPr>
+                <w:noProof/>
+                <w:webHidden/>
+              </w:rPr>
+              <w:instrText xml:space="preserve"> PAGEREF _Toc153192424 \h </w:instrText>
+            </w:r>
+            <w:r>
+              <w:rPr>
+                <w:noProof/>
+                <w:webHidden/>
+              </w:rPr>
+            </w:r>
+            <w:r>
+              <w:rPr>
+                <w:noProof/>
+                <w:webHidden/>
+              </w:rPr>
+              <w:fldChar w:fldCharType="separate"/>
+            </w:r>
+            <w:r>
+              <w:rPr>
+                <w:noProof/>
+                <w:webHidden/>
+              </w:rPr>
+              <w:t>3</w:t>
+            </w:r>
+            <w:r>
+              <w:rPr>
+                <w:noProof/>
+                <w:webHidden/>
+              </w:rPr>
+              <w:fldChar w:fldCharType="end"/>
+            </w:r>
+          </w:hyperlink>
+        </w:p>
+        <w:p>
+          <w:pPr>
+            <w:pStyle w:val="TOC2"/>
+            <w:tabs>
+              <w:tab w:val="right" w:leader="dot" w:pos="9016"/>
+            </w:tabs>
+            <w:rPr>
+              <w:rFonts w:eastAsiaTheme="minorEastAsia"/>
+              <w:noProof/>
+              <w:kern w:val="2"/>
+              <w:lang w:eastAsia="en-GB"/>
+              <w14:ligatures w14:val="standardContextual"/>
+            </w:rPr>
+          </w:pPr>
+          <w:hyperlink w:anchor="_Toc153192425" w:history="1">
+            <w:r>
+              <w:rPr>
+                <w:rStyle w:val="Hyperlink"/>
+                <w:rFonts w:ascii="Times New Roman" w:hAnsi="Times New Roman" w:cs="Times New Roman"/>
+                <w:b/>
+                <w:bCs/>
+                <w:noProof/>
+              </w:rPr>
+              <w:t>MongDB</w:t>
+            </w:r>
+            <w:r>
+              <w:rPr>
+                <w:noProof/>
+                <w:webHidden/>
+              </w:rPr>
+              <w:tab/>
+            </w:r>
+            <w:r>
+              <w:rPr>
+                <w:noProof/>
+                <w:webHidden/>
+              </w:rPr>
+              <w:fldChar w:fldCharType="begin"/>
+            </w:r>
+            <w:r>
+              <w:rPr>
+                <w:noProof/>
+                <w:webHidden/>
+              </w:rPr>
+              <w:instrText xml:space="preserve"> PAGEREF _Toc153192425 \h </w:instrText>
+            </w:r>
+            <w:r>
+              <w:rPr>
+                <w:noProof/>
+                <w:webHidden/>
+              </w:rPr>
+            </w:r>
+            <w:r>
+              <w:rPr>
+                <w:noProof/>
+                <w:webHidden/>
+              </w:rPr>
+              <w:fldChar w:fldCharType="separate"/>
+            </w:r>
+            <w:r>
+              <w:rPr>
+                <w:noProof/>
+                <w:webHidden/>
+              </w:rPr>
+              <w:t>3</w:t>
             </w:r>
             <w:r>
               <w:rPr>
@@ -908,7 +1482,7 @@
               <w14:ligatures w14:val="standardContextual"/>
             </w:rPr>
           </w:pPr>
-          <w:hyperlink w:anchor="_Toc150166656" w:history="1">
+          <w:hyperlink w:anchor="_Toc153192426" w:history="1">
             <w:r>
               <w:rPr>
                 <w:rStyle w:val="Hyperlink"/>
@@ -917,7 +1491,7 @@
                 <w:bCs/>
                 <w:noProof/>
               </w:rPr>
-              <w:t>7. Bibliography</w:t>
+              <w:t>7. View Reports</w:t>
             </w:r>
             <w:r>
               <w:rPr>
@@ -938,7 +1512,7 @@
                 <w:noProof/>
                 <w:webHidden/>
               </w:rPr>
-              <w:instrText xml:space="preserve"> PAGEREF _Toc150166656 \h </w:instrText>
+              <w:instrText xml:space="preserve"> PAGEREF _Toc153192426 \h </w:instrText>
             </w:r>
             <w:r>
               <w:rPr>
@@ -958,7 +1532,157 @@
                 <w:noProof/>
                 <w:webHidden/>
               </w:rPr>
-              <w:t>2</w:t>
+              <w:t>3</w:t>
+            </w:r>
+            <w:r>
+              <w:rPr>
+                <w:noProof/>
+                <w:webHidden/>
+              </w:rPr>
+              <w:fldChar w:fldCharType="end"/>
+            </w:r>
+          </w:hyperlink>
+        </w:p>
+        <w:p>
+          <w:pPr>
+            <w:pStyle w:val="TOC2"/>
+            <w:tabs>
+              <w:tab w:val="right" w:leader="dot" w:pos="9016"/>
+            </w:tabs>
+            <w:rPr>
+              <w:rFonts w:eastAsiaTheme="minorEastAsia"/>
+              <w:noProof/>
+              <w:kern w:val="2"/>
+              <w:lang w:eastAsia="en-GB"/>
+              <w14:ligatures w14:val="standardContextual"/>
+            </w:rPr>
+          </w:pPr>
+          <w:hyperlink w:anchor="_Toc153192427" w:history="1">
+            <w:r>
+              <w:rPr>
+                <w:rStyle w:val="Hyperlink"/>
+                <w:rFonts w:ascii="Times New Roman" w:hAnsi="Times New Roman" w:cs="Times New Roman"/>
+                <w:b/>
+                <w:bCs/>
+                <w:noProof/>
+              </w:rPr>
+              <w:t>Oracle</w:t>
+            </w:r>
+            <w:r>
+              <w:rPr>
+                <w:noProof/>
+                <w:webHidden/>
+              </w:rPr>
+              <w:tab/>
+            </w:r>
+            <w:r>
+              <w:rPr>
+                <w:noProof/>
+                <w:webHidden/>
+              </w:rPr>
+              <w:fldChar w:fldCharType="begin"/>
+            </w:r>
+            <w:r>
+              <w:rPr>
+                <w:noProof/>
+                <w:webHidden/>
+              </w:rPr>
+              <w:instrText xml:space="preserve"> PAGEREF _Toc153192427 \h </w:instrText>
+            </w:r>
+            <w:r>
+              <w:rPr>
+                <w:noProof/>
+                <w:webHidden/>
+              </w:rPr>
+            </w:r>
+            <w:r>
+              <w:rPr>
+                <w:noProof/>
+                <w:webHidden/>
+              </w:rPr>
+              <w:fldChar w:fldCharType="separate"/>
+            </w:r>
+            <w:r>
+              <w:rPr>
+                <w:noProof/>
+                <w:webHidden/>
+              </w:rPr>
+              <w:t>4</w:t>
+            </w:r>
+            <w:r>
+              <w:rPr>
+                <w:noProof/>
+                <w:webHidden/>
+              </w:rPr>
+              <w:fldChar w:fldCharType="end"/>
+            </w:r>
+          </w:hyperlink>
+        </w:p>
+        <w:p>
+          <w:pPr>
+            <w:pStyle w:val="TOC2"/>
+            <w:tabs>
+              <w:tab w:val="right" w:leader="dot" w:pos="9016"/>
+            </w:tabs>
+            <w:rPr>
+              <w:rFonts w:eastAsiaTheme="minorEastAsia"/>
+              <w:noProof/>
+              <w:kern w:val="2"/>
+              <w:lang w:eastAsia="en-GB"/>
+              <w14:ligatures w14:val="standardContextual"/>
+            </w:rPr>
+          </w:pPr>
+          <w:hyperlink w:anchor="_Toc153192428" w:history="1">
+            <w:r>
+              <w:rPr>
+                <w:rStyle w:val="Hyperlink"/>
+                <w:rFonts w:ascii="Times New Roman" w:hAnsi="Times New Roman" w:cs="Times New Roman"/>
+                <w:b/>
+                <w:bCs/>
+                <w:noProof/>
+              </w:rPr>
+              <w:t>MongDB</w:t>
+            </w:r>
+            <w:r>
+              <w:rPr>
+                <w:noProof/>
+                <w:webHidden/>
+              </w:rPr>
+              <w:tab/>
+            </w:r>
+            <w:r>
+              <w:rPr>
+                <w:noProof/>
+                <w:webHidden/>
+              </w:rPr>
+              <w:fldChar w:fldCharType="begin"/>
+            </w:r>
+            <w:r>
+              <w:rPr>
+                <w:noProof/>
+                <w:webHidden/>
+              </w:rPr>
+              <w:instrText xml:space="preserve"> PAGEREF _Toc153192428 \h </w:instrText>
+            </w:r>
+            <w:r>
+              <w:rPr>
+                <w:noProof/>
+                <w:webHidden/>
+              </w:rPr>
+            </w:r>
+            <w:r>
+              <w:rPr>
+                <w:noProof/>
+                <w:webHidden/>
+              </w:rPr>
+              <w:fldChar w:fldCharType="separate"/>
+            </w:r>
+            <w:r>
+              <w:rPr>
+                <w:noProof/>
+                <w:webHidden/>
+              </w:rPr>
+              <w:t>4</w:t>
             </w:r>
             <w:r>
               <w:rPr>
@@ -983,7 +1707,7 @@
               <w14:ligatures w14:val="standardContextual"/>
             </w:rPr>
           </w:pPr>
-          <w:hyperlink w:anchor="_Toc150166657" w:history="1">
+          <w:hyperlink w:anchor="_Toc153192429" w:history="1">
             <w:r>
               <w:rPr>
                 <w:rStyle w:val="Hyperlink"/>
@@ -992,7 +1716,7 @@
                 <w:bCs/>
                 <w:noProof/>
               </w:rPr>
-              <w:t>8. Appendix</w:t>
+              <w:t>8. Evaluation</w:t>
             </w:r>
             <w:r>
               <w:rPr>
@@ -1013,7 +1737,7 @@
                 <w:noProof/>
                 <w:webHidden/>
               </w:rPr>
-              <w:instrText xml:space="preserve"> PAGEREF _Toc150166657 \h </w:instrText>
+              <w:instrText xml:space="preserve"> PAGEREF _Toc153192429 \h </w:instrText>
             </w:r>
             <w:r>
               <w:rPr>
@@ -1033,7 +1757,232 @@
                 <w:noProof/>
                 <w:webHidden/>
               </w:rPr>
-              <w:t>3</w:t>
+              <w:t>4</w:t>
+            </w:r>
+            <w:r>
+              <w:rPr>
+                <w:noProof/>
+                <w:webHidden/>
+              </w:rPr>
+              <w:fldChar w:fldCharType="end"/>
+            </w:r>
+          </w:hyperlink>
+        </w:p>
+        <w:p>
+          <w:pPr>
+            <w:pStyle w:val="TOC1"/>
+            <w:tabs>
+              <w:tab w:val="right" w:leader="dot" w:pos="9016"/>
+            </w:tabs>
+            <w:rPr>
+              <w:rFonts w:eastAsiaTheme="minorEastAsia"/>
+              <w:noProof/>
+              <w:kern w:val="2"/>
+              <w:lang w:eastAsia="en-GB"/>
+              <w14:ligatures w14:val="standardContextual"/>
+            </w:rPr>
+          </w:pPr>
+          <w:hyperlink w:anchor="_Toc153192430" w:history="1">
+            <w:r>
+              <w:rPr>
+                <w:rStyle w:val="Hyperlink"/>
+                <w:rFonts w:ascii="Times New Roman" w:hAnsi="Times New Roman" w:cs="Times New Roman"/>
+                <w:b/>
+                <w:bCs/>
+                <w:noProof/>
+              </w:rPr>
+              <w:t>9. Conclusion</w:t>
+            </w:r>
+            <w:r>
+              <w:rPr>
+                <w:noProof/>
+                <w:webHidden/>
+              </w:rPr>
+              <w:tab/>
+            </w:r>
+            <w:r>
+              <w:rPr>
+                <w:noProof/>
+                <w:webHidden/>
+              </w:rPr>
+              <w:fldChar w:fldCharType="begin"/>
+            </w:r>
+            <w:r>
+              <w:rPr>
+                <w:noProof/>
+                <w:webHidden/>
+              </w:rPr>
+              <w:instrText xml:space="preserve"> PAGEREF _Toc153192430 \h </w:instrText>
+            </w:r>
+            <w:r>
+              <w:rPr>
+                <w:noProof/>
+                <w:webHidden/>
+              </w:rPr>
+            </w:r>
+            <w:r>
+              <w:rPr>
+                <w:noProof/>
+                <w:webHidden/>
+              </w:rPr>
+              <w:fldChar w:fldCharType="separate"/>
+            </w:r>
+            <w:r>
+              <w:rPr>
+                <w:noProof/>
+                <w:webHidden/>
+              </w:rPr>
+              <w:t>4</w:t>
+            </w:r>
+            <w:r>
+              <w:rPr>
+                <w:noProof/>
+                <w:webHidden/>
+              </w:rPr>
+              <w:fldChar w:fldCharType="end"/>
+            </w:r>
+          </w:hyperlink>
+        </w:p>
+        <w:p>
+          <w:pPr>
+            <w:pStyle w:val="TOC1"/>
+            <w:tabs>
+              <w:tab w:val="right" w:leader="dot" w:pos="9016"/>
+            </w:tabs>
+            <w:rPr>
+              <w:rFonts w:eastAsiaTheme="minorEastAsia"/>
+              <w:noProof/>
+              <w:kern w:val="2"/>
+              <w:lang w:eastAsia="en-GB"/>
+              <w14:ligatures w14:val="standardContextual"/>
+            </w:rPr>
+          </w:pPr>
+          <w:hyperlink w:anchor="_Toc153192431" w:history="1">
+            <w:r>
+              <w:rPr>
+                <w:rStyle w:val="Hyperlink"/>
+                <w:rFonts w:ascii="Times New Roman" w:hAnsi="Times New Roman" w:cs="Times New Roman"/>
+                <w:b/>
+                <w:bCs/>
+                <w:noProof/>
+              </w:rPr>
+              <w:t>10. Bibliography</w:t>
+            </w:r>
+            <w:r>
+              <w:rPr>
+                <w:noProof/>
+                <w:webHidden/>
+              </w:rPr>
+              <w:tab/>
+            </w:r>
+            <w:r>
+              <w:rPr>
+                <w:noProof/>
+                <w:webHidden/>
+              </w:rPr>
+              <w:fldChar w:fldCharType="begin"/>
+            </w:r>
+            <w:r>
+              <w:rPr>
+                <w:noProof/>
+                <w:webHidden/>
+              </w:rPr>
+              <w:instrText xml:space="preserve"> PAGEREF _Toc153192431 \h </w:instrText>
+            </w:r>
+            <w:r>
+              <w:rPr>
+                <w:noProof/>
+                <w:webHidden/>
+              </w:rPr>
+            </w:r>
+            <w:r>
+              <w:rPr>
+                <w:noProof/>
+                <w:webHidden/>
+              </w:rPr>
+              <w:fldChar w:fldCharType="separate"/>
+            </w:r>
+            <w:r>
+              <w:rPr>
+                <w:noProof/>
+                <w:webHidden/>
+              </w:rPr>
+              <w:t>4</w:t>
+            </w:r>
+            <w:r>
+              <w:rPr>
+                <w:noProof/>
+                <w:webHidden/>
+              </w:rPr>
+              <w:fldChar w:fldCharType="end"/>
+            </w:r>
+          </w:hyperlink>
+        </w:p>
+        <w:p>
+          <w:pPr>
+            <w:pStyle w:val="TOC1"/>
+            <w:tabs>
+              <w:tab w:val="right" w:leader="dot" w:pos="9016"/>
+            </w:tabs>
+            <w:rPr>
+              <w:rFonts w:eastAsiaTheme="minorEastAsia"/>
+              <w:noProof/>
+              <w:kern w:val="2"/>
+              <w:lang w:eastAsia="en-GB"/>
+              <w14:ligatures w14:val="standardContextual"/>
+            </w:rPr>
+          </w:pPr>
+          <w:hyperlink w:anchor="_Toc153192432" w:history="1">
+            <w:r>
+              <w:rPr>
+                <w:rStyle w:val="Hyperlink"/>
+                <w:rFonts w:ascii="Times New Roman" w:hAnsi="Times New Roman" w:cs="Times New Roman"/>
+                <w:b/>
+                <w:bCs/>
+                <w:noProof/>
+              </w:rPr>
+              <w:t>11. Appendix</w:t>
+            </w:r>
+            <w:r>
+              <w:rPr>
+                <w:noProof/>
+                <w:webHidden/>
+              </w:rPr>
+              <w:tab/>
+            </w:r>
+            <w:r>
+              <w:rPr>
+                <w:noProof/>
+                <w:webHidden/>
+              </w:rPr>
+              <w:fldChar w:fldCharType="begin"/>
+            </w:r>
+            <w:r>
+              <w:rPr>
+                <w:noProof/>
+                <w:webHidden/>
+              </w:rPr>
+              <w:instrText xml:space="preserve"> PAGEREF _Toc153192432 \h </w:instrText>
+            </w:r>
+            <w:r>
+              <w:rPr>
+                <w:noProof/>
+                <w:webHidden/>
+              </w:rPr>
+            </w:r>
+            <w:r>
+              <w:rPr>
+                <w:noProof/>
+                <w:webHidden/>
+              </w:rPr>
+              <w:fldChar w:fldCharType="separate"/>
+            </w:r>
+            <w:r>
+              <w:rPr>
+                <w:noProof/>
+                <w:webHidden/>
+              </w:rPr>
+              <w:t>4</w:t>
             </w:r>
             <w:r>
               <w:rPr>
@@ -1070,7 +2019,7 @@
           <w:u w:val="single"/>
         </w:rPr>
       </w:pPr>
-      <w:bookmarkStart w:id="0" w:name="_Toc150166650"/>
+      <w:bookmarkStart w:id="0" w:name="_Toc153192412"/>
       <w:r>
         <w:rPr>
           <w:rFonts w:ascii="Times New Roman" w:hAnsi="Times New Roman" w:cs="Times New Roman"/>
@@ -1140,7 +2089,7 @@
           <w:u w:val="single"/>
         </w:rPr>
       </w:pPr>
-      <w:bookmarkStart w:id="1" w:name="_Toc150166651"/>
+      <w:bookmarkStart w:id="1" w:name="_Toc153192413"/>
       <w:r>
         <w:rPr>
           <w:rFonts w:ascii="Times New Roman" w:hAnsi="Times New Roman" w:cs="Times New Roman"/>
@@ -1191,12 +2140,10 @@
           <w:b/>
           <w:bCs/>
           <w:color w:val="auto"/>
-          <w:sz w:val="36"/>
-          <w:szCs w:val="36"/>
-          <w:u w:val="single"/>
-        </w:rPr>
-      </w:pPr>
-      <w:bookmarkStart w:id="2" w:name="_Toc150166652"/>
+          <w:u w:val="single"/>
+        </w:rPr>
+      </w:pPr>
+      <w:bookmarkStart w:id="2" w:name="_Toc153192414"/>
       <w:r>
         <w:rPr>
           <w:rFonts w:ascii="Times New Roman" w:hAnsi="Times New Roman" w:cs="Times New Roman"/>
@@ -1219,19 +2166,19 @@
           <w:szCs w:val="36"/>
           <w:u w:val="single"/>
         </w:rPr>
-        <w:t>MongoDB</w:t>
-      </w:r>
-      <w:r>
-        <w:rPr>
-          <w:rFonts w:ascii="Times New Roman" w:hAnsi="Times New Roman" w:cs="Times New Roman"/>
-          <w:b/>
-          <w:bCs/>
-          <w:color w:val="auto"/>
-          <w:sz w:val="36"/>
-          <w:szCs w:val="36"/>
-          <w:u w:val="single"/>
-        </w:rPr>
-        <w:t xml:space="preserve"> Implementation</w:t>
+        <w:t>3-</w:t>
+      </w:r>
+      <w:r>
+        <w:rPr>
+          <w:rFonts w:ascii="Times New Roman" w:hAnsi="Times New Roman" w:cs="Times New Roman"/>
+          <w:b/>
+          <w:bCs/>
+          <w:color w:val="auto"/>
+          <w:sz w:val="36"/>
+          <w:szCs w:val="36"/>
+          <w:u w:val="single"/>
+        </w:rPr>
+        <w:t>Tier Architecture</w:t>
       </w:r>
       <w:bookmarkEnd w:id="2"/>
     </w:p>
@@ -1245,6 +2192,34 @@
     </w:p>
     <w:p>
       <w:pPr>
+        <w:pStyle w:val="Heading2"/>
+        <w:rPr>
+          <w:rFonts w:ascii="Times New Roman" w:hAnsi="Times New Roman" w:cs="Times New Roman"/>
+          <w:b/>
+          <w:bCs/>
+          <w:color w:val="auto"/>
+          <w:sz w:val="28"/>
+          <w:szCs w:val="28"/>
+          <w:u w:val="single"/>
+        </w:rPr>
+      </w:pPr>
+      <w:bookmarkStart w:id="3" w:name="_Toc153192415"/>
+      <w:r>
+        <w:rPr>
+          <w:rFonts w:ascii="Times New Roman" w:hAnsi="Times New Roman" w:cs="Times New Roman"/>
+          <w:b/>
+          <w:bCs/>
+          <w:color w:val="auto"/>
+          <w:sz w:val="28"/>
+          <w:szCs w:val="28"/>
+          <w:u w:val="single"/>
+        </w:rPr>
+        <w:t>Oracle</w:t>
+      </w:r>
+      <w:bookmarkEnd w:id="3"/>
+    </w:p>
+    <w:p>
+      <w:pPr>
         <w:rPr>
           <w:sz w:val="24"/>
           <w:szCs w:val="24"/>
@@ -1253,46 +2228,6 @@
     </w:p>
     <w:p>
       <w:pPr>
-        <w:pStyle w:val="Heading1"/>
-        <w:rPr>
-          <w:rFonts w:ascii="Times New Roman" w:hAnsi="Times New Roman" w:cs="Times New Roman"/>
-          <w:b/>
-          <w:bCs/>
-          <w:color w:val="auto"/>
-          <w:sz w:val="36"/>
-          <w:szCs w:val="36"/>
-          <w:u w:val="single"/>
-        </w:rPr>
-      </w:pPr>
-      <w:bookmarkStart w:id="3" w:name="_Toc150166653"/>
-      <w:r>
-        <w:rPr>
-          <w:rFonts w:ascii="Times New Roman" w:hAnsi="Times New Roman" w:cs="Times New Roman"/>
-          <w:b/>
-          <w:bCs/>
-          <w:color w:val="auto"/>
-          <w:sz w:val="36"/>
-          <w:szCs w:val="36"/>
-          <w:u w:val="single"/>
-        </w:rPr>
-        <w:t xml:space="preserve">4. </w:t>
-      </w:r>
-      <w:r>
-        <w:rPr>
-          <w:rFonts w:ascii="Times New Roman" w:hAnsi="Times New Roman" w:cs="Times New Roman"/>
-          <w:b/>
-          <w:bCs/>
-          <w:color w:val="auto"/>
-          <w:sz w:val="36"/>
-          <w:szCs w:val="36"/>
-          <w:u w:val="single"/>
-        </w:rPr>
-        <w:t>Oracle Implementation</w:t>
-      </w:r>
-      <w:bookmarkEnd w:id="3"/>
-    </w:p>
-    <w:p>
-      <w:pPr>
         <w:rPr>
           <w:sz w:val="24"/>
           <w:szCs w:val="24"/>
@@ -1301,6 +2236,34 @@
     </w:p>
     <w:p>
       <w:pPr>
+        <w:pStyle w:val="Heading2"/>
+        <w:rPr>
+          <w:rFonts w:ascii="Times New Roman" w:hAnsi="Times New Roman" w:cs="Times New Roman"/>
+          <w:b/>
+          <w:bCs/>
+          <w:color w:val="auto"/>
+          <w:sz w:val="28"/>
+          <w:szCs w:val="28"/>
+          <w:u w:val="single"/>
+        </w:rPr>
+      </w:pPr>
+      <w:bookmarkStart w:id="4" w:name="_Toc153192416"/>
+      <w:r>
+        <w:rPr>
+          <w:rFonts w:ascii="Times New Roman" w:hAnsi="Times New Roman" w:cs="Times New Roman"/>
+          <w:b/>
+          <w:bCs/>
+          <w:color w:val="auto"/>
+          <w:sz w:val="28"/>
+          <w:szCs w:val="28"/>
+          <w:u w:val="single"/>
+        </w:rPr>
+        <w:t>MongDB</w:t>
+      </w:r>
+      <w:bookmarkEnd w:id="4"/>
+    </w:p>
+    <w:p>
+      <w:pPr>
         <w:rPr>
           <w:sz w:val="24"/>
           <w:szCs w:val="24"/>
@@ -1309,46 +2272,6 @@
     </w:p>
     <w:p>
       <w:pPr>
-        <w:pStyle w:val="Heading1"/>
-        <w:rPr>
-          <w:rFonts w:ascii="Times New Roman" w:hAnsi="Times New Roman" w:cs="Times New Roman"/>
-          <w:b/>
-          <w:bCs/>
-          <w:color w:val="auto"/>
-          <w:sz w:val="36"/>
-          <w:szCs w:val="36"/>
-          <w:u w:val="single"/>
-        </w:rPr>
-      </w:pPr>
-      <w:bookmarkStart w:id="4" w:name="_Toc150166654"/>
-      <w:r>
-        <w:rPr>
-          <w:rFonts w:ascii="Times New Roman" w:hAnsi="Times New Roman" w:cs="Times New Roman"/>
-          <w:b/>
-          <w:bCs/>
-          <w:color w:val="auto"/>
-          <w:sz w:val="36"/>
-          <w:szCs w:val="36"/>
-          <w:u w:val="single"/>
-        </w:rPr>
-        <w:t>5.</w:t>
-      </w:r>
-      <w:r>
-        <w:rPr>
-          <w:rFonts w:ascii="Times New Roman" w:hAnsi="Times New Roman" w:cs="Times New Roman"/>
-          <w:b/>
-          <w:bCs/>
-          <w:color w:val="auto"/>
-          <w:sz w:val="36"/>
-          <w:szCs w:val="36"/>
-          <w:u w:val="single"/>
-        </w:rPr>
-        <w:t xml:space="preserve"> Evaluation</w:t>
-      </w:r>
-      <w:bookmarkEnd w:id="4"/>
-    </w:p>
-    <w:p>
-      <w:pPr>
         <w:rPr>
           <w:sz w:val="24"/>
           <w:szCs w:val="24"/>
@@ -1357,6 +2280,68 @@
     </w:p>
     <w:p>
       <w:pPr>
+        <w:pStyle w:val="Heading1"/>
+        <w:rPr>
+          <w:rFonts w:ascii="Times New Roman" w:hAnsi="Times New Roman" w:cs="Times New Roman"/>
+          <w:b/>
+          <w:bCs/>
+          <w:color w:val="auto"/>
+          <w:u w:val="single"/>
+        </w:rPr>
+      </w:pPr>
+      <w:bookmarkStart w:id="5" w:name="_Toc153192417"/>
+      <w:r>
+        <w:rPr>
+          <w:rFonts w:ascii="Times New Roman" w:hAnsi="Times New Roman" w:cs="Times New Roman"/>
+          <w:b/>
+          <w:bCs/>
+          <w:color w:val="auto"/>
+          <w:sz w:val="36"/>
+          <w:szCs w:val="36"/>
+          <w:u w:val="single"/>
+        </w:rPr>
+        <w:t>4</w:t>
+      </w:r>
+      <w:r>
+        <w:rPr>
+          <w:rFonts w:ascii="Times New Roman" w:hAnsi="Times New Roman" w:cs="Times New Roman"/>
+          <w:b/>
+          <w:bCs/>
+          <w:color w:val="auto"/>
+          <w:sz w:val="36"/>
+          <w:szCs w:val="36"/>
+          <w:u w:val="single"/>
+        </w:rPr>
+        <w:t xml:space="preserve">. </w:t>
+      </w:r>
+      <w:r>
+        <w:rPr>
+          <w:rFonts w:ascii="Times New Roman" w:hAnsi="Times New Roman" w:cs="Times New Roman"/>
+          <w:b/>
+          <w:bCs/>
+          <w:color w:val="auto"/>
+          <w:sz w:val="36"/>
+          <w:szCs w:val="36"/>
+          <w:u w:val="single"/>
+        </w:rPr>
+        <w:t>Borrow Books</w:t>
+      </w:r>
+      <w:bookmarkEnd w:id="5"/>
+      <w:r>
+        <w:rPr>
+          <w:rFonts w:ascii="Times New Roman" w:hAnsi="Times New Roman" w:cs="Times New Roman"/>
+          <w:b/>
+          <w:bCs/>
+          <w:color w:val="auto"/>
+          <w:sz w:val="36"/>
+          <w:szCs w:val="36"/>
+          <w:u w:val="single"/>
+        </w:rPr>
+        <w:t xml:space="preserve"> </w:t>
+      </w:r>
+    </w:p>
+    <w:p>
+      <w:pPr>
         <w:rPr>
           <w:sz w:val="24"/>
           <w:szCs w:val="24"/>
@@ -1365,43 +2350,31 @@
     </w:p>
     <w:p>
       <w:pPr>
-        <w:pStyle w:val="Heading1"/>
-        <w:rPr>
-          <w:rFonts w:ascii="Times New Roman" w:hAnsi="Times New Roman" w:cs="Times New Roman"/>
-          <w:b/>
-          <w:bCs/>
-          <w:color w:val="auto"/>
-          <w:sz w:val="36"/>
-          <w:szCs w:val="36"/>
-          <w:u w:val="single"/>
-        </w:rPr>
-      </w:pPr>
-      <w:bookmarkStart w:id="5" w:name="_Toc150166655"/>
-      <w:r>
-        <w:rPr>
-          <w:rFonts w:ascii="Times New Roman" w:hAnsi="Times New Roman" w:cs="Times New Roman"/>
-          <w:b/>
-          <w:bCs/>
-          <w:color w:val="auto"/>
-          <w:sz w:val="36"/>
-          <w:szCs w:val="36"/>
-          <w:u w:val="single"/>
-        </w:rPr>
-        <w:t>6</w:t>
-      </w:r>
-      <w:r>
-        <w:rPr>
-          <w:rFonts w:ascii="Times New Roman" w:hAnsi="Times New Roman" w:cs="Times New Roman"/>
-          <w:b/>
-          <w:bCs/>
-          <w:color w:val="auto"/>
-          <w:sz w:val="36"/>
-          <w:szCs w:val="36"/>
-          <w:u w:val="single"/>
-        </w:rPr>
-        <w:t>. Conclusion</w:t>
-      </w:r>
-      <w:bookmarkEnd w:id="5"/>
+        <w:pStyle w:val="Heading2"/>
+        <w:rPr>
+          <w:rFonts w:ascii="Times New Roman" w:hAnsi="Times New Roman" w:cs="Times New Roman"/>
+          <w:b/>
+          <w:bCs/>
+          <w:color w:val="auto"/>
+          <w:sz w:val="28"/>
+          <w:szCs w:val="28"/>
+          <w:u w:val="single"/>
+        </w:rPr>
+      </w:pPr>
+      <w:bookmarkStart w:id="6" w:name="_Toc153192418"/>
+      <w:r>
+        <w:rPr>
+          <w:rFonts w:ascii="Times New Roman" w:hAnsi="Times New Roman" w:cs="Times New Roman"/>
+          <w:b/>
+          <w:bCs/>
+          <w:color w:val="auto"/>
+          <w:sz w:val="28"/>
+          <w:szCs w:val="28"/>
+          <w:u w:val="single"/>
+        </w:rPr>
+        <w:t>Oracle</w:t>
+      </w:r>
+      <w:bookmarkEnd w:id="6"/>
     </w:p>
     <w:p>
       <w:pPr>
@@ -1421,44 +2394,31 @@
     </w:p>
     <w:p>
       <w:pPr>
-        <w:pStyle w:val="Heading1"/>
-        <w:rPr>
-          <w:rFonts w:ascii="Times New Roman" w:hAnsi="Times New Roman" w:cs="Times New Roman"/>
-          <w:b/>
-          <w:bCs/>
-          <w:color w:val="auto"/>
-          <w:sz w:val="36"/>
-          <w:szCs w:val="36"/>
-          <w:u w:val="single"/>
-        </w:rPr>
-      </w:pPr>
-      <w:bookmarkStart w:id="6" w:name="_Toc150166656"/>
-      <w:r>
-        <w:rPr>
-          <w:rFonts w:ascii="Times New Roman" w:hAnsi="Times New Roman" w:cs="Times New Roman"/>
-          <w:b/>
-          <w:bCs/>
-          <w:color w:val="auto"/>
-          <w:sz w:val="36"/>
-          <w:szCs w:val="36"/>
-          <w:u w:val="single"/>
-        </w:rPr>
-        <w:lastRenderedPageBreak/>
-        <w:t>7</w:t>
-      </w:r>
-      <w:r>
-        <w:rPr>
-          <w:rFonts w:ascii="Times New Roman" w:hAnsi="Times New Roman" w:cs="Times New Roman"/>
-          <w:b/>
-          <w:bCs/>
-          <w:color w:val="auto"/>
-          <w:sz w:val="36"/>
-          <w:szCs w:val="36"/>
-          <w:u w:val="single"/>
-        </w:rPr>
-        <w:t>. Bibliography</w:t>
-      </w:r>
-      <w:bookmarkEnd w:id="6"/>
+        <w:pStyle w:val="Heading2"/>
+        <w:rPr>
+          <w:rFonts w:ascii="Times New Roman" w:hAnsi="Times New Roman" w:cs="Times New Roman"/>
+          <w:b/>
+          <w:bCs/>
+          <w:color w:val="auto"/>
+          <w:sz w:val="28"/>
+          <w:szCs w:val="28"/>
+          <w:u w:val="single"/>
+        </w:rPr>
+      </w:pPr>
+      <w:bookmarkStart w:id="7" w:name="_Toc153192419"/>
+      <w:r>
+        <w:rPr>
+          <w:rFonts w:ascii="Times New Roman" w:hAnsi="Times New Roman" w:cs="Times New Roman"/>
+          <w:b/>
+          <w:bCs/>
+          <w:color w:val="auto"/>
+          <w:sz w:val="28"/>
+          <w:szCs w:val="28"/>
+          <w:u w:val="single"/>
+        </w:rPr>
+        <w:t>MongDB</w:t>
+      </w:r>
+      <w:bookmarkEnd w:id="7"/>
     </w:p>
     <w:p>
       <w:pPr>
@@ -1484,12 +2444,463 @@
           <w:b/>
           <w:bCs/>
           <w:color w:val="auto"/>
-          <w:sz w:val="36"/>
-          <w:szCs w:val="36"/>
-          <w:u w:val="single"/>
-        </w:rPr>
-      </w:pPr>
-      <w:bookmarkStart w:id="7" w:name="_Toc150166657"/>
+          <w:u w:val="single"/>
+        </w:rPr>
+      </w:pPr>
+      <w:bookmarkStart w:id="8" w:name="_Toc153192420"/>
+      <w:r>
+        <w:rPr>
+          <w:rFonts w:ascii="Times New Roman" w:hAnsi="Times New Roman" w:cs="Times New Roman"/>
+          <w:b/>
+          <w:bCs/>
+          <w:color w:val="auto"/>
+          <w:sz w:val="36"/>
+          <w:szCs w:val="36"/>
+          <w:u w:val="single"/>
+        </w:rPr>
+        <w:t>5</w:t>
+      </w:r>
+      <w:r>
+        <w:rPr>
+          <w:rFonts w:ascii="Times New Roman" w:hAnsi="Times New Roman" w:cs="Times New Roman"/>
+          <w:b/>
+          <w:bCs/>
+          <w:color w:val="auto"/>
+          <w:sz w:val="36"/>
+          <w:szCs w:val="36"/>
+          <w:u w:val="single"/>
+        </w:rPr>
+        <w:t xml:space="preserve">. </w:t>
+      </w:r>
+      <w:r>
+        <w:rPr>
+          <w:rFonts w:ascii="Times New Roman" w:hAnsi="Times New Roman" w:cs="Times New Roman"/>
+          <w:b/>
+          <w:bCs/>
+          <w:color w:val="auto"/>
+          <w:sz w:val="36"/>
+          <w:szCs w:val="36"/>
+          <w:u w:val="single"/>
+        </w:rPr>
+        <w:t>Return Books</w:t>
+      </w:r>
+      <w:bookmarkEnd w:id="8"/>
+      <w:r>
+        <w:rPr>
+          <w:rFonts w:ascii="Times New Roman" w:hAnsi="Times New Roman" w:cs="Times New Roman"/>
+          <w:b/>
+          <w:bCs/>
+          <w:color w:val="auto"/>
+          <w:sz w:val="36"/>
+          <w:szCs w:val="36"/>
+          <w:u w:val="single"/>
+        </w:rPr>
+        <w:t xml:space="preserve"> </w:t>
+      </w:r>
+    </w:p>
+    <w:p>
+      <w:pPr>
+        <w:rPr>
+          <w:sz w:val="24"/>
+          <w:szCs w:val="24"/>
+        </w:rPr>
+      </w:pPr>
+    </w:p>
+    <w:p>
+      <w:pPr>
+        <w:pStyle w:val="Heading2"/>
+        <w:rPr>
+          <w:rFonts w:ascii="Times New Roman" w:hAnsi="Times New Roman" w:cs="Times New Roman"/>
+          <w:b/>
+          <w:bCs/>
+          <w:color w:val="auto"/>
+          <w:sz w:val="28"/>
+          <w:szCs w:val="28"/>
+          <w:u w:val="single"/>
+        </w:rPr>
+      </w:pPr>
+      <w:bookmarkStart w:id="9" w:name="_Toc153192421"/>
+      <w:r>
+        <w:rPr>
+          <w:rFonts w:ascii="Times New Roman" w:hAnsi="Times New Roman" w:cs="Times New Roman"/>
+          <w:b/>
+          <w:bCs/>
+          <w:color w:val="auto"/>
+          <w:sz w:val="28"/>
+          <w:szCs w:val="28"/>
+          <w:u w:val="single"/>
+        </w:rPr>
+        <w:t>Oracle</w:t>
+      </w:r>
+      <w:bookmarkEnd w:id="9"/>
+    </w:p>
+    <w:p>
+      <w:pPr>
+        <w:rPr>
+          <w:sz w:val="24"/>
+          <w:szCs w:val="24"/>
+        </w:rPr>
+      </w:pPr>
+    </w:p>
+    <w:p>
+      <w:pPr>
+        <w:rPr>
+          <w:sz w:val="24"/>
+          <w:szCs w:val="24"/>
+        </w:rPr>
+      </w:pPr>
+    </w:p>
+    <w:p>
+      <w:pPr>
+        <w:pStyle w:val="Heading2"/>
+        <w:rPr>
+          <w:rFonts w:ascii="Times New Roman" w:hAnsi="Times New Roman" w:cs="Times New Roman"/>
+          <w:b/>
+          <w:bCs/>
+          <w:color w:val="auto"/>
+          <w:sz w:val="28"/>
+          <w:szCs w:val="28"/>
+          <w:u w:val="single"/>
+        </w:rPr>
+      </w:pPr>
+      <w:bookmarkStart w:id="10" w:name="_Toc153192422"/>
+      <w:r>
+        <w:rPr>
+          <w:rFonts w:ascii="Times New Roman" w:hAnsi="Times New Roman" w:cs="Times New Roman"/>
+          <w:b/>
+          <w:bCs/>
+          <w:color w:val="auto"/>
+          <w:sz w:val="28"/>
+          <w:szCs w:val="28"/>
+          <w:u w:val="single"/>
+        </w:rPr>
+        <w:t>MongDB</w:t>
+      </w:r>
+      <w:bookmarkEnd w:id="10"/>
+    </w:p>
+    <w:p>
+      <w:pPr>
+        <w:rPr>
+          <w:sz w:val="24"/>
+          <w:szCs w:val="24"/>
+        </w:rPr>
+      </w:pPr>
+    </w:p>
+    <w:p>
+      <w:pPr>
+        <w:rPr>
+          <w:sz w:val="24"/>
+          <w:szCs w:val="24"/>
+        </w:rPr>
+      </w:pPr>
+    </w:p>
+    <w:p>
+      <w:pPr>
+        <w:pStyle w:val="Heading1"/>
+        <w:rPr>
+          <w:rFonts w:ascii="Times New Roman" w:hAnsi="Times New Roman" w:cs="Times New Roman"/>
+          <w:b/>
+          <w:bCs/>
+          <w:color w:val="auto"/>
+          <w:u w:val="single"/>
+        </w:rPr>
+      </w:pPr>
+      <w:bookmarkStart w:id="11" w:name="_Toc153192423"/>
+      <w:r>
+        <w:rPr>
+          <w:rFonts w:ascii="Times New Roman" w:hAnsi="Times New Roman" w:cs="Times New Roman"/>
+          <w:b/>
+          <w:bCs/>
+          <w:color w:val="auto"/>
+          <w:sz w:val="36"/>
+          <w:szCs w:val="36"/>
+          <w:u w:val="single"/>
+        </w:rPr>
+        <w:t>6</w:t>
+      </w:r>
+      <w:r>
+        <w:rPr>
+          <w:rFonts w:ascii="Times New Roman" w:hAnsi="Times New Roman" w:cs="Times New Roman"/>
+          <w:b/>
+          <w:bCs/>
+          <w:color w:val="auto"/>
+          <w:sz w:val="36"/>
+          <w:szCs w:val="36"/>
+          <w:u w:val="single"/>
+        </w:rPr>
+        <w:t xml:space="preserve">. </w:t>
+      </w:r>
+      <w:r>
+        <w:rPr>
+          <w:rFonts w:ascii="Times New Roman" w:hAnsi="Times New Roman" w:cs="Times New Roman"/>
+          <w:b/>
+          <w:bCs/>
+          <w:color w:val="auto"/>
+          <w:sz w:val="36"/>
+          <w:szCs w:val="36"/>
+          <w:u w:val="single"/>
+        </w:rPr>
+        <w:t>Pay Fine</w:t>
+      </w:r>
+      <w:bookmarkEnd w:id="11"/>
+    </w:p>
+    <w:p>
+      <w:pPr>
+        <w:rPr>
+          <w:sz w:val="24"/>
+          <w:szCs w:val="24"/>
+        </w:rPr>
+      </w:pPr>
+    </w:p>
+    <w:p>
+      <w:pPr>
+        <w:pStyle w:val="Heading2"/>
+        <w:rPr>
+          <w:rFonts w:ascii="Times New Roman" w:hAnsi="Times New Roman" w:cs="Times New Roman"/>
+          <w:b/>
+          <w:bCs/>
+          <w:color w:val="auto"/>
+          <w:sz w:val="28"/>
+          <w:szCs w:val="28"/>
+          <w:u w:val="single"/>
+        </w:rPr>
+      </w:pPr>
+      <w:bookmarkStart w:id="12" w:name="_Toc153192424"/>
+      <w:r>
+        <w:rPr>
+          <w:rFonts w:ascii="Times New Roman" w:hAnsi="Times New Roman" w:cs="Times New Roman"/>
+          <w:b/>
+          <w:bCs/>
+          <w:color w:val="auto"/>
+          <w:sz w:val="28"/>
+          <w:szCs w:val="28"/>
+          <w:u w:val="single"/>
+        </w:rPr>
+        <w:t>Oracle</w:t>
+      </w:r>
+      <w:bookmarkEnd w:id="12"/>
+    </w:p>
+    <w:p>
+      <w:pPr>
+        <w:rPr>
+          <w:sz w:val="24"/>
+          <w:szCs w:val="24"/>
+        </w:rPr>
+      </w:pPr>
+    </w:p>
+    <w:p>
+      <w:pPr>
+        <w:rPr>
+          <w:sz w:val="24"/>
+          <w:szCs w:val="24"/>
+        </w:rPr>
+      </w:pPr>
+    </w:p>
+    <w:p>
+      <w:pPr>
+        <w:pStyle w:val="Heading2"/>
+        <w:rPr>
+          <w:rFonts w:ascii="Times New Roman" w:hAnsi="Times New Roman" w:cs="Times New Roman"/>
+          <w:b/>
+          <w:bCs/>
+          <w:color w:val="auto"/>
+          <w:sz w:val="28"/>
+          <w:szCs w:val="28"/>
+          <w:u w:val="single"/>
+        </w:rPr>
+      </w:pPr>
+      <w:bookmarkStart w:id="13" w:name="_Toc153192425"/>
+      <w:r>
+        <w:rPr>
+          <w:rFonts w:ascii="Times New Roman" w:hAnsi="Times New Roman" w:cs="Times New Roman"/>
+          <w:b/>
+          <w:bCs/>
+          <w:color w:val="auto"/>
+          <w:sz w:val="28"/>
+          <w:szCs w:val="28"/>
+          <w:u w:val="single"/>
+        </w:rPr>
+        <w:t>MongDB</w:t>
+      </w:r>
+      <w:bookmarkEnd w:id="13"/>
+    </w:p>
+    <w:p>
+      <w:pPr>
+        <w:rPr>
+          <w:sz w:val="24"/>
+          <w:szCs w:val="24"/>
+        </w:rPr>
+      </w:pPr>
+    </w:p>
+    <w:p>
+      <w:pPr>
+        <w:rPr>
+          <w:sz w:val="24"/>
+          <w:szCs w:val="24"/>
+        </w:rPr>
+      </w:pPr>
+    </w:p>
+    <w:p>
+      <w:pPr>
+        <w:pStyle w:val="Heading1"/>
+        <w:rPr>
+          <w:rFonts w:ascii="Times New Roman" w:hAnsi="Times New Roman" w:cs="Times New Roman"/>
+          <w:b/>
+          <w:bCs/>
+          <w:color w:val="auto"/>
+          <w:u w:val="single"/>
+        </w:rPr>
+      </w:pPr>
+      <w:bookmarkStart w:id="14" w:name="_Toc153192426"/>
+      <w:r>
+        <w:rPr>
+          <w:rFonts w:ascii="Times New Roman" w:hAnsi="Times New Roman" w:cs="Times New Roman"/>
+          <w:b/>
+          <w:bCs/>
+          <w:color w:val="auto"/>
+          <w:sz w:val="36"/>
+          <w:szCs w:val="36"/>
+          <w:u w:val="single"/>
+        </w:rPr>
+        <w:t>7</w:t>
+      </w:r>
+      <w:r>
+        <w:rPr>
+          <w:rFonts w:ascii="Times New Roman" w:hAnsi="Times New Roman" w:cs="Times New Roman"/>
+          <w:b/>
+          <w:bCs/>
+          <w:color w:val="auto"/>
+          <w:sz w:val="36"/>
+          <w:szCs w:val="36"/>
+          <w:u w:val="single"/>
+        </w:rPr>
+        <w:t xml:space="preserve">. </w:t>
+      </w:r>
+      <w:r>
+        <w:rPr>
+          <w:rFonts w:ascii="Times New Roman" w:hAnsi="Times New Roman" w:cs="Times New Roman"/>
+          <w:b/>
+          <w:bCs/>
+          <w:color w:val="auto"/>
+          <w:sz w:val="36"/>
+          <w:szCs w:val="36"/>
+          <w:u w:val="single"/>
+        </w:rPr>
+        <w:t>View Reports</w:t>
+      </w:r>
+      <w:bookmarkEnd w:id="14"/>
+    </w:p>
+    <w:p>
+      <w:pPr>
+        <w:rPr>
+          <w:sz w:val="24"/>
+          <w:szCs w:val="24"/>
+        </w:rPr>
+      </w:pPr>
+    </w:p>
+    <w:p>
+      <w:pPr>
+        <w:pStyle w:val="Heading2"/>
+        <w:rPr>
+          <w:rFonts w:ascii="Times New Roman" w:hAnsi="Times New Roman" w:cs="Times New Roman"/>
+          <w:b/>
+          <w:bCs/>
+          <w:color w:val="auto"/>
+          <w:sz w:val="28"/>
+          <w:szCs w:val="28"/>
+          <w:u w:val="single"/>
+        </w:rPr>
+      </w:pPr>
+      <w:bookmarkStart w:id="15" w:name="_Toc153192427"/>
+      <w:r>
+        <w:rPr>
+          <w:rFonts w:ascii="Times New Roman" w:hAnsi="Times New Roman" w:cs="Times New Roman"/>
+          <w:b/>
+          <w:bCs/>
+          <w:color w:val="auto"/>
+          <w:sz w:val="28"/>
+          <w:szCs w:val="28"/>
+          <w:u w:val="single"/>
+        </w:rPr>
+        <w:lastRenderedPageBreak/>
+        <w:t>Oracle</w:t>
+      </w:r>
+      <w:bookmarkEnd w:id="15"/>
+    </w:p>
+    <w:p>
+      <w:pPr>
+        <w:rPr>
+          <w:sz w:val="24"/>
+          <w:szCs w:val="24"/>
+        </w:rPr>
+      </w:pPr>
+    </w:p>
+    <w:p>
+      <w:pPr>
+        <w:rPr>
+          <w:sz w:val="24"/>
+          <w:szCs w:val="24"/>
+        </w:rPr>
+      </w:pPr>
+    </w:p>
+    <w:p>
+      <w:pPr>
+        <w:pStyle w:val="Heading2"/>
+        <w:rPr>
+          <w:rFonts w:ascii="Times New Roman" w:hAnsi="Times New Roman" w:cs="Times New Roman"/>
+          <w:b/>
+          <w:bCs/>
+          <w:color w:val="auto"/>
+          <w:sz w:val="28"/>
+          <w:szCs w:val="28"/>
+          <w:u w:val="single"/>
+        </w:rPr>
+      </w:pPr>
+      <w:bookmarkStart w:id="16" w:name="_Toc153192428"/>
+      <w:r>
+        <w:rPr>
+          <w:rFonts w:ascii="Times New Roman" w:hAnsi="Times New Roman" w:cs="Times New Roman"/>
+          <w:b/>
+          <w:bCs/>
+          <w:color w:val="auto"/>
+          <w:sz w:val="28"/>
+          <w:szCs w:val="28"/>
+          <w:u w:val="single"/>
+        </w:rPr>
+        <w:t>MongDB</w:t>
+      </w:r>
+      <w:bookmarkEnd w:id="16"/>
+    </w:p>
+    <w:p>
+      <w:pPr>
+        <w:rPr>
+          <w:sz w:val="24"/>
+          <w:szCs w:val="24"/>
+        </w:rPr>
+      </w:pPr>
+    </w:p>
+    <w:p>
+      <w:pPr>
+        <w:rPr>
+          <w:sz w:val="24"/>
+          <w:szCs w:val="24"/>
+        </w:rPr>
+      </w:pPr>
+    </w:p>
+    <w:p>
+      <w:pPr>
+        <w:pStyle w:val="Heading1"/>
+        <w:rPr>
+          <w:rFonts w:ascii="Times New Roman" w:hAnsi="Times New Roman" w:cs="Times New Roman"/>
+          <w:b/>
+          <w:bCs/>
+          <w:color w:val="auto"/>
+          <w:sz w:val="36"/>
+          <w:szCs w:val="36"/>
+          <w:u w:val="single"/>
+        </w:rPr>
+      </w:pPr>
+      <w:bookmarkStart w:id="17" w:name="_Toc153192429"/>
       <w:r>
         <w:rPr>
           <w:rFonts w:ascii="Times New Roman" w:hAnsi="Times New Roman" w:cs="Times New Roman"/>
@@ -1512,9 +2923,177 @@
           <w:szCs w:val="36"/>
           <w:u w:val="single"/>
         </w:rPr>
+        <w:t>. Evaluation</w:t>
+      </w:r>
+      <w:bookmarkEnd w:id="17"/>
+    </w:p>
+    <w:p>
+      <w:pPr>
+        <w:rPr>
+          <w:sz w:val="24"/>
+          <w:szCs w:val="24"/>
+        </w:rPr>
+      </w:pPr>
+    </w:p>
+    <w:p>
+      <w:pPr>
+        <w:rPr>
+          <w:sz w:val="24"/>
+          <w:szCs w:val="24"/>
+        </w:rPr>
+      </w:pPr>
+    </w:p>
+    <w:p>
+      <w:pPr>
+        <w:pStyle w:val="Heading1"/>
+        <w:rPr>
+          <w:rFonts w:ascii="Times New Roman" w:hAnsi="Times New Roman" w:cs="Times New Roman"/>
+          <w:b/>
+          <w:bCs/>
+          <w:color w:val="auto"/>
+          <w:sz w:val="36"/>
+          <w:szCs w:val="36"/>
+          <w:u w:val="single"/>
+        </w:rPr>
+      </w:pPr>
+      <w:bookmarkStart w:id="18" w:name="_Toc153192430"/>
+      <w:r>
+        <w:rPr>
+          <w:rFonts w:ascii="Times New Roman" w:hAnsi="Times New Roman" w:cs="Times New Roman"/>
+          <w:b/>
+          <w:bCs/>
+          <w:color w:val="auto"/>
+          <w:sz w:val="36"/>
+          <w:szCs w:val="36"/>
+          <w:u w:val="single"/>
+        </w:rPr>
+        <w:t>9</w:t>
+      </w:r>
+      <w:r>
+        <w:rPr>
+          <w:rFonts w:ascii="Times New Roman" w:hAnsi="Times New Roman" w:cs="Times New Roman"/>
+          <w:b/>
+          <w:bCs/>
+          <w:color w:val="auto"/>
+          <w:sz w:val="36"/>
+          <w:szCs w:val="36"/>
+          <w:u w:val="single"/>
+        </w:rPr>
+        <w:t>. Conclusion</w:t>
+      </w:r>
+      <w:bookmarkEnd w:id="18"/>
+    </w:p>
+    <w:p>
+      <w:pPr>
+        <w:rPr>
+          <w:sz w:val="24"/>
+          <w:szCs w:val="24"/>
+        </w:rPr>
+      </w:pPr>
+    </w:p>
+    <w:p>
+      <w:pPr>
+        <w:rPr>
+          <w:sz w:val="24"/>
+          <w:szCs w:val="24"/>
+        </w:rPr>
+      </w:pPr>
+    </w:p>
+    <w:p>
+      <w:pPr>
+        <w:pStyle w:val="Heading1"/>
+        <w:rPr>
+          <w:rFonts w:ascii="Times New Roman" w:hAnsi="Times New Roman" w:cs="Times New Roman"/>
+          <w:b/>
+          <w:bCs/>
+          <w:color w:val="auto"/>
+          <w:sz w:val="36"/>
+          <w:szCs w:val="36"/>
+          <w:u w:val="single"/>
+        </w:rPr>
+      </w:pPr>
+      <w:bookmarkStart w:id="19" w:name="_Toc153192431"/>
+      <w:r>
+        <w:rPr>
+          <w:rFonts w:ascii="Times New Roman" w:hAnsi="Times New Roman" w:cs="Times New Roman"/>
+          <w:b/>
+          <w:bCs/>
+          <w:color w:val="auto"/>
+          <w:sz w:val="36"/>
+          <w:szCs w:val="36"/>
+          <w:u w:val="single"/>
+        </w:rPr>
+        <w:t>10</w:t>
+      </w:r>
+      <w:r>
+        <w:rPr>
+          <w:rFonts w:ascii="Times New Roman" w:hAnsi="Times New Roman" w:cs="Times New Roman"/>
+          <w:b/>
+          <w:bCs/>
+          <w:color w:val="auto"/>
+          <w:sz w:val="36"/>
+          <w:szCs w:val="36"/>
+          <w:u w:val="single"/>
+        </w:rPr>
+        <w:t>. Bibliography</w:t>
+      </w:r>
+      <w:bookmarkEnd w:id="19"/>
+    </w:p>
+    <w:p>
+      <w:pPr>
+        <w:rPr>
+          <w:sz w:val="24"/>
+          <w:szCs w:val="24"/>
+        </w:rPr>
+      </w:pPr>
+    </w:p>
+    <w:p>
+      <w:pPr>
+        <w:rPr>
+          <w:sz w:val="24"/>
+          <w:szCs w:val="24"/>
+        </w:rPr>
+      </w:pPr>
+    </w:p>
+    <w:p>
+      <w:pPr>
+        <w:pStyle w:val="Heading1"/>
+        <w:rPr>
+          <w:rFonts w:ascii="Times New Roman" w:hAnsi="Times New Roman" w:cs="Times New Roman"/>
+          <w:b/>
+          <w:bCs/>
+          <w:color w:val="auto"/>
+          <w:sz w:val="36"/>
+          <w:szCs w:val="36"/>
+          <w:u w:val="single"/>
+        </w:rPr>
+      </w:pPr>
+      <w:bookmarkStart w:id="20" w:name="_Toc153192432"/>
+      <w:r>
+        <w:rPr>
+          <w:rFonts w:ascii="Times New Roman" w:hAnsi="Times New Roman" w:cs="Times New Roman"/>
+          <w:b/>
+          <w:bCs/>
+          <w:color w:val="auto"/>
+          <w:sz w:val="36"/>
+          <w:szCs w:val="36"/>
+          <w:u w:val="single"/>
+        </w:rPr>
+        <w:t>11</w:t>
+      </w:r>
+      <w:r>
+        <w:rPr>
+          <w:rFonts w:ascii="Times New Roman" w:hAnsi="Times New Roman" w:cs="Times New Roman"/>
+          <w:b/>
+          <w:bCs/>
+          <w:color w:val="auto"/>
+          <w:sz w:val="36"/>
+          <w:szCs w:val="36"/>
+          <w:u w:val="single"/>
+        </w:rPr>
         <w:t>. Appendix</w:t>
       </w:r>
-      <w:bookmarkEnd w:id="7"/>
+      <w:bookmarkEnd w:id="20"/>
     </w:p>
     <w:p>
       <w:pPr>

</xml_diff>